<commit_message>
some instructions for conversion from rmd to tex
</commit_message>
<xml_diff>
--- a/Instructions for tex July 1st.docx
+++ b/Instructions for tex July 1st.docx
@@ -60,6 +60,20 @@
     <w:p/>
     <w:p>
       <w:r>
+        <w:t xml:space="preserve">Delete _book </w:t>
+      </w:r>
+      <w:proofErr w:type="gramStart"/>
+      <w:r>
+        <w:t>folder</w:t>
+      </w:r>
+      <w:proofErr w:type="gramEnd"/>
+      <w:r>
+        <w:t xml:space="preserve"> </w:t>
+      </w:r>
+    </w:p>
+    <w:p/>
+    <w:p>
+      <w:r>
         <w:t>The current set of .</w:t>
       </w:r>
       <w:proofErr w:type="spellStart"/>
@@ -240,7 +254,31 @@
         <w:rPr>
           <w:color w:val="000000" w:themeColor="text1"/>
         </w:rPr>
-        <w:t>And after acknowledgements ‘valuable feedback’ replace material up to \</w:t>
+        <w:t xml:space="preserve">And after acknowledgements ‘valuable feedback’ </w:t>
+      </w:r>
+      <w:r>
+        <w:rPr>
+          <w:color w:val="000000" w:themeColor="text1"/>
+        </w:rPr>
+        <w:t>insert</w:t>
+      </w:r>
+      <w:r>
+        <w:rPr>
+          <w:color w:val="000000" w:themeColor="text1"/>
+        </w:rPr>
+        <w:t xml:space="preserve"> material </w:t>
+      </w:r>
+      <w:r>
+        <w:rPr>
+          <w:color w:val="000000" w:themeColor="text1"/>
+        </w:rPr>
+        <w:t xml:space="preserve">before </w:t>
+      </w:r>
+      <w:r>
+        <w:rPr>
+          <w:color w:val="000000" w:themeColor="text1"/>
+        </w:rPr>
+        <w:t>\</w:t>
       </w:r>
       <w:proofErr w:type="spellStart"/>
       <w:r>
@@ -254,7 +292,7 @@
         <w:rPr>
           <w:color w:val="000000" w:themeColor="text1"/>
         </w:rPr>
-        <w:t>{intro} with</w:t>
+        <w:t xml:space="preserve">{intro} </w:t>
       </w:r>
     </w:p>
     <w:p>
@@ -496,7 +534,7 @@
           <w:lang w:eastAsia="en-GB"/>
           <w14:ligatures w14:val="none"/>
         </w:rPr>
-        <w:t>References and resources}\label{</w:t>
+        <w:t>References}\label{</w:t>
       </w:r>
       <w:proofErr w:type="spellStart"/>
       <w:r>
@@ -893,7 +931,19 @@
     <w:p/>
     <w:p>
       <w:r>
-        <w:t>There are also 3 boxes that need overwriting with saved .</w:t>
+        <w:t xml:space="preserve">There </w:t>
+      </w:r>
+      <w:r>
+        <w:t>is also 1</w:t>
+      </w:r>
+      <w:r>
+        <w:t xml:space="preserve"> box that need</w:t>
+      </w:r>
+      <w:r>
+        <w:t>s</w:t>
+      </w:r>
+      <w:r>
+        <w:t xml:space="preserve"> overwriting with saved .</w:t>
       </w:r>
       <w:proofErr w:type="spellStart"/>
       <w:r>
@@ -902,75 +952,6 @@
       <w:proofErr w:type="spellEnd"/>
     </w:p>
     <w:p>
-      <w:r>
-        <w:t>These are:</w:t>
-      </w:r>
-    </w:p>
-    <w:p>
-      <w:pPr>
-        <w:rPr>
-          <w:highlight w:val="yellow"/>
-        </w:rPr>
-      </w:pPr>
-      <w:r>
-        <w:rPr>
-          <w:highlight w:val="yellow"/>
-        </w:rPr>
-        <w:t xml:space="preserve">BOX </w:t>
-      </w:r>
-      <w:proofErr w:type="spellStart"/>
-      <w:r>
-        <w:rPr>
-          <w:highlight w:val="yellow"/>
-        </w:rPr>
-        <w:t>Anova</w:t>
-      </w:r>
-      <w:proofErr w:type="spellEnd"/>
-      <w:r>
-        <w:rPr>
-          <w:highlight w:val="yellow"/>
-        </w:rPr>
-        <w:t xml:space="preserve"> </w:t>
-      </w:r>
-      <w:proofErr w:type="spellStart"/>
-      <w:r>
-        <w:rPr>
-          <w:highlight w:val="yellow"/>
-        </w:rPr>
-        <w:t>etc.tex</w:t>
-      </w:r>
-      <w:proofErr w:type="spellEnd"/>
-    </w:p>
-    <w:p>
-      <w:pPr>
-        <w:rPr>
-          <w:highlight w:val="yellow"/>
-        </w:rPr>
-      </w:pPr>
-      <w:proofErr w:type="spellStart"/>
-      <w:r>
-        <w:rPr>
-          <w:highlight w:val="yellow"/>
-        </w:rPr>
-        <w:t>BOX_how_scaled</w:t>
-      </w:r>
-      <w:proofErr w:type="spellEnd"/>
-      <w:r>
-        <w:rPr>
-          <w:highlight w:val="yellow"/>
-        </w:rPr>
-        <w:t xml:space="preserve"> scores </w:t>
-      </w:r>
-      <w:proofErr w:type="spellStart"/>
-      <w:r>
-        <w:rPr>
-          <w:highlight w:val="yellow"/>
-        </w:rPr>
-        <w:t>derived.tex</w:t>
-      </w:r>
-      <w:proofErr w:type="spellEnd"/>
-    </w:p>
-    <w:p>
       <w:proofErr w:type="spellStart"/>
       <w:r>
         <w:rPr>
@@ -979,6 +960,14 @@
         <w:t>BOX_SEM.tex</w:t>
       </w:r>
       <w:proofErr w:type="spellEnd"/>
+      <w:r>
+        <w:t xml:space="preserve">  </w:t>
+      </w:r>
+    </w:p>
+    <w:p>
+      <w:r>
+        <w:t>DO NOT MESS WITH THIS</w:t>
+      </w:r>
     </w:p>
     <w:p/>
     <w:p>
@@ -1035,10 +1024,80 @@
     <w:p>
       <w:r>
         <w:lastRenderedPageBreak/>
-        <w:t>Also use find function which will find all instances of a phrase etc and you can quickly jump to that point.</w:t>
+        <w:t>Also use find which will find all instances of a phrase etc and you can quickly jump to that point.</w:t>
       </w:r>
     </w:p>
     <w:p/>
+    <w:p>
+      <w:r>
+        <w:t>20 Jul 2023</w:t>
+      </w:r>
+    </w:p>
+    <w:p/>
+    <w:p>
+      <w:r>
+        <w:t>Nearly there but some errors continue.</w:t>
+      </w:r>
+    </w:p>
+    <w:p/>
+    <w:p>
+      <w:r>
+        <w:t>I have saved a chunk under 14.1 where it somehow refuses to include the Benjamin 2018 reference, so we have .</w:t>
+      </w:r>
+      <w:proofErr w:type="spellStart"/>
+      <w:r>
+        <w:t>tex</w:t>
+      </w:r>
+      <w:proofErr w:type="spellEnd"/>
+      <w:r>
+        <w:t xml:space="preserve"> to overwrite.</w:t>
+      </w:r>
+    </w:p>
+    <w:p/>
+    <w:p>
+      <w:r>
+        <w:t xml:space="preserve">Need also to </w:t>
+      </w:r>
+      <w:r>
+        <w:t xml:space="preserve">double check that the Gillam box is now fixed – it was giving spurious text below the </w:t>
+      </w:r>
+      <w:proofErr w:type="spellStart"/>
+      <w:r>
+        <w:t>tcolorbox</w:t>
+      </w:r>
+      <w:proofErr w:type="spellEnd"/>
+      <w:r>
+        <w:t>.</w:t>
+      </w:r>
+    </w:p>
+    <w:p/>
+    <w:p>
+      <w:r>
+        <w:t xml:space="preserve">Table 12.6 had odd bolding added – have tried to remove in </w:t>
+      </w:r>
+      <w:proofErr w:type="spellStart"/>
+      <w:r>
+        <w:t>rmd</w:t>
+      </w:r>
+      <w:proofErr w:type="spellEnd"/>
+      <w:r>
+        <w:t>.</w:t>
+      </w:r>
+    </w:p>
+    <w:p/>
+    <w:p>
+      <w:r>
+        <w:t xml:space="preserve">For Boxes, </w:t>
+      </w:r>
+      <w:proofErr w:type="spellStart"/>
+      <w:r>
+        <w:t>enhanced,breakable</w:t>
+      </w:r>
+      <w:proofErr w:type="spellEnd"/>
+      <w:r>
+        <w:t xml:space="preserve"> in definition can allow split across pages but I’ve taken it out so far.</w:t>
+      </w:r>
+    </w:p>
     <w:sectPr>
       <w:pgSz w:w="11900" w:h="16840"/>
       <w:pgMar w:top="1440" w:right="1440" w:bottom="1440" w:left="1440" w:header="708" w:footer="708" w:gutter="0"/>

</xml_diff>